<commit_message>
(chord): update avatar size in student-enrollment-form-templ
</commit_message>
<xml_diff>
--- a/apps/api/templates/student-enrollment-form-templ.docx
+++ b/apps/api/templates/student-enrollment-form-templ.docx
@@ -136,13 +136,13 @@
         <mc:AlternateContent>
           <mc:Choice Requires="wps">
             <w:drawing>
-              <wp:anchor distT="0" distB="0" distL="114300" distR="114300" simplePos="0" relativeHeight="251643904" behindDoc="0" locked="1" layoutInCell="1" allowOverlap="1" wp14:anchorId="31216E44" wp14:editId="0DAD6983">
+              <wp:anchor distT="0" distB="0" distL="114300" distR="114300" simplePos="0" relativeHeight="251643904" behindDoc="0" locked="1" layoutInCell="1" allowOverlap="1" wp14:anchorId="31216E44" wp14:editId="3BE146B3">
                 <wp:simplePos x="0" y="0"/>
                 <wp:positionH relativeFrom="column">
-                  <wp:posOffset>229235</wp:posOffset>
+                  <wp:posOffset>354965</wp:posOffset>
                 </wp:positionH>
                 <wp:positionV relativeFrom="paragraph">
-                  <wp:posOffset>247015</wp:posOffset>
+                  <wp:posOffset>108585</wp:posOffset>
                 </wp:positionV>
                 <wp:extent cx="2311400" cy="353060"/>
                 <wp:effectExtent l="0" t="0" r="0" b="0"/>
@@ -228,7 +228,7 @@
                 <v:stroke joinstyle="miter"/>
                 <v:path gradientshapeok="t" o:connecttype="rect"/>
               </v:shapetype>
-              <v:shape id="Text Box 1" o:spid="_x0000_s1026" type="#_x0000_t202" style="position:absolute;left:0;text-align:left;margin-left:18.05pt;margin-top:19.45pt;width:182pt;height:27.8pt;z-index:251643904;visibility:visible;mso-wrap-style:square;mso-wrap-distance-left:9pt;mso-wrap-distance-top:0;mso-wrap-distance-right:9pt;mso-wrap-distance-bottom:0;mso-position-horizontal:absolute;mso-position-horizontal-relative:text;mso-position-vertical:absolute;mso-position-vertical-relative:text;v-text-anchor:top" o:gfxdata="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" filled="f" stroked="f">
+              <v:shape id="Text Box 1" o:spid="_x0000_s1026" type="#_x0000_t202" style="position:absolute;left:0;text-align:left;margin-left:27.95pt;margin-top:8.55pt;width:182pt;height:27.8pt;z-index:251643904;visibility:visible;mso-wrap-style:square;mso-wrap-distance-left:9pt;mso-wrap-distance-top:0;mso-wrap-distance-right:9pt;mso-wrap-distance-bottom:0;mso-position-horizontal:absolute;mso-position-horizontal-relative:text;mso-position-vertical:absolute;mso-position-vertical-relative:text;v-text-anchor:top" o:gfxdata="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" filled="f" stroked="f">
                 <v:stroke dashstyle="1 1" endcap="round"/>
                 <v:textbox>
                   <w:txbxContent>
@@ -343,67 +343,47 @@
       </w:pPr>
       <w:r>
         <w:rPr>
-          <w:rFonts w:ascii="Times New Roman" w:hAnsi="Times New Roman" w:cs="Times New Roman"/>
-          <w:b/>
           <w:noProof/>
-          <w:sz w:val="28"/>
-          <w:szCs w:val="28"/>
         </w:rPr>
         <mc:AlternateContent>
           <mc:Choice Requires="wps">
             <w:drawing>
-              <wp:anchor distT="0" distB="0" distL="114300" distR="114300" simplePos="0" relativeHeight="251640832" behindDoc="0" locked="1" layoutInCell="1" allowOverlap="1" wp14:anchorId="426B5CC4" wp14:editId="2BD2ACB0">
+              <wp:anchor distT="0" distB="0" distL="114300" distR="114300" simplePos="0" relativeHeight="251677696" behindDoc="0" locked="1" layoutInCell="1" allowOverlap="1" wp14:anchorId="58391D37" wp14:editId="00409907">
                 <wp:simplePos x="0" y="0"/>
                 <wp:positionH relativeFrom="column">
-                  <wp:posOffset>461010</wp:posOffset>
+                  <wp:posOffset>273050</wp:posOffset>
                 </wp:positionH>
-                <wp:positionV relativeFrom="paragraph">
-                  <wp:posOffset>-485775</wp:posOffset>
+                <wp:positionV relativeFrom="page">
+                  <wp:posOffset>1769110</wp:posOffset>
                 </wp:positionV>
-                <wp:extent cx="1007745" cy="1440180"/>
-                <wp:effectExtent l="0" t="0" r="20955" b="27305"/>
+                <wp:extent cx="1294765" cy="1628140"/>
+                <wp:effectExtent l="0" t="0" r="19685" b="10160"/>
                 <wp:wrapNone/>
-                <wp:docPr id="1113405043" name="Text Box 4"/>
-                <wp:cNvGraphicFramePr>
-                  <a:graphicFrameLocks xmlns:a="http://schemas.openxmlformats.org/drawingml/2006/main"/>
-                </wp:cNvGraphicFramePr>
+                <wp:docPr id="28092766" name="Text Box 34"/>
+                <wp:cNvGraphicFramePr/>
                 <a:graphic xmlns:a="http://schemas.openxmlformats.org/drawingml/2006/main">
                   <a:graphicData uri="http://schemas.microsoft.com/office/word/2010/wordprocessingShape">
                     <wps:wsp>
-                      <wps:cNvSpPr txBox="1">
-                        <a:spLocks noChangeArrowheads="1"/>
-                      </wps:cNvSpPr>
-                      <wps:spPr bwMode="auto">
+                      <wps:cNvSpPr txBox="1"/>
+                      <wps:spPr>
                         <a:xfrm>
                           <a:off x="0" y="0"/>
-                          <a:ext cx="1008000" cy="1440000"/>
+                          <a:ext cx="1294765" cy="1628140"/>
                         </a:xfrm>
                         <a:prstGeom prst="rect">
                           <a:avLst/>
                         </a:prstGeom>
                         <a:solidFill>
-                          <a:srgbClr val="FFFFFF"/>
+                          <a:schemeClr val="lt1"/>
                         </a:solidFill>
-                        <a:ln w="9525">
+                        <a:ln w="6350">
                           <a:solidFill>
-                            <a:srgbClr val="C0C0C0"/>
+                            <a:prstClr val="black"/>
                           </a:solidFill>
-                          <a:miter lim="800000"/>
                         </a:ln>
                       </wps:spPr>
                       <wps:txbx>
                         <w:txbxContent>
-                          <w:p>
-                            <w:pPr>
-                              <w:jc w:val="center"/>
-                              <w:rPr>
-                                <w:rFonts w:ascii="Times New Roman" w:hAnsi="Times New Roman" w:cs="Times New Roman"/>
-                                <w:i/>
-                                <w:sz w:val="56"/>
-                                <w:szCs w:val="22"/>
-                              </w:rPr>
-                            </w:pPr>
-                          </w:p>
                           <w:p>
                             <w:pPr>
                               <w:jc w:val="center"/>
@@ -433,31 +413,33 @@
                           </w:p>
                         </w:txbxContent>
                       </wps:txbx>
-                      <wps:bodyPr rot="0" vert="horz" wrap="square" lIns="91440" tIns="45720" rIns="91440" bIns="45720" anchor="t" anchorCtr="0" upright="1">
+                      <wps:bodyPr rot="0" spcFirstLastPara="0" vertOverflow="overflow" horzOverflow="overflow" vert="horz" wrap="square" lIns="91440" tIns="45720" rIns="91440" bIns="45720" numCol="1" spcCol="0" rtlCol="0" fromWordArt="0" anchor="t" anchorCtr="0" forceAA="0" compatLnSpc="1">
+                        <a:prstTxWarp prst="textNoShape">
+                          <a:avLst/>
+                        </a:prstTxWarp>
                         <a:noAutofit/>
                       </wps:bodyPr>
                     </wps:wsp>
                   </a:graphicData>
                 </a:graphic>
+                <wp14:sizeRelH relativeFrom="margin">
+                  <wp14:pctWidth>0</wp14:pctWidth>
+                </wp14:sizeRelH>
+                <wp14:sizeRelV relativeFrom="margin">
+                  <wp14:pctHeight>0</wp14:pctHeight>
+                </wp14:sizeRelV>
               </wp:anchor>
             </w:drawing>
           </mc:Choice>
           <mc:Fallback>
             <w:pict>
-              <v:shape w14:anchorId="426B5CC4" id="Text Box 4" o:spid="_x0000_s1028" type="#_x0000_t202" style="position:absolute;left:0;text-align:left;margin-left:36.3pt;margin-top:-38.25pt;width:79.35pt;height:113.4pt;z-index:251640832;visibility:visible;mso-wrap-style:square;mso-wrap-distance-left:9pt;mso-wrap-distance-top:0;mso-wrap-distance-right:9pt;mso-wrap-distance-bottom:0;mso-position-horizontal:absolute;mso-position-horizontal-relative:text;mso-position-vertical:absolute;mso-position-vertical-relative:text;v-text-anchor:top" o:gfxdata="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" strokecolor="silver">
+              <v:shapetype w14:anchorId="58391D37" id="_x0000_t202" coordsize="21600,21600" o:spt="202" path="m,l,21600r21600,l21600,xe">
+                <v:stroke joinstyle="miter"/>
+                <v:path gradientshapeok="t" o:connecttype="rect"/>
+              </v:shapetype>
+              <v:shape id="Text Box 34" o:spid="_x0000_s1027" type="#_x0000_t202" style="position:absolute;left:0;text-align:left;margin-left:21.5pt;margin-top:139.3pt;width:101.95pt;height:128.2pt;z-index:251677696;visibility:visible;mso-wrap-style:square;mso-width-percent:0;mso-height-percent:0;mso-wrap-distance-left:9pt;mso-wrap-distance-top:0;mso-wrap-distance-right:9pt;mso-wrap-distance-bottom:0;mso-position-horizontal:absolute;mso-position-horizontal-relative:text;mso-position-vertical:absolute;mso-position-vertical-relative:page;mso-width-percent:0;mso-height-percent:0;mso-width-relative:margin;mso-height-relative:margin;v-text-anchor:top" o:gfxdata="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" fillcolor="white [3201]" strokeweight=".5pt">
                 <v:textbox>
                   <w:txbxContent>
-                    <w:p>
-                      <w:pPr>
-                        <w:jc w:val="center"/>
-                        <w:rPr>
-                          <w:rFonts w:ascii="Times New Roman" w:hAnsi="Times New Roman" w:cs="Times New Roman"/>
-                          <w:i/>
-                          <w:sz w:val="56"/>
-                          <w:szCs w:val="22"/>
-                        </w:rPr>
-                      </w:pPr>
-                    </w:p>
                     <w:p>
                       <w:pPr>
                         <w:jc w:val="center"/>
@@ -487,6 +469,7 @@
                     </w:p>
                   </w:txbxContent>
                 </v:textbox>
+                <w10:wrap anchory="page"/>
                 <w10:anchorlock/>
               </v:shape>
             </w:pict>
@@ -503,7 +486,7 @@
         <mc:AlternateContent>
           <mc:Choice Requires="wps">
             <w:drawing>
-              <wp:anchor distT="0" distB="0" distL="114300" distR="114300" simplePos="0" relativeHeight="251645952" behindDoc="0" locked="1" layoutInCell="1" allowOverlap="1" wp14:anchorId="1EB40180" wp14:editId="3D5B985A">
+              <wp:anchor distT="0" distB="0" distL="114300" distR="114300" simplePos="0" relativeHeight="251645952" behindDoc="0" locked="1" layoutInCell="1" allowOverlap="1" wp14:anchorId="1EB40180" wp14:editId="55FC85C5">
                 <wp:simplePos x="0" y="0"/>
                 <wp:positionH relativeFrom="column">
                   <wp:posOffset>2168525</wp:posOffset>
@@ -1730,7 +1713,7 @@
           </mc:Choice>
           <mc:Fallback>
             <w:pict>
-              <v:shape w14:anchorId="437D3A64" id="Text Box 66" o:spid="_x0000_s1038" type="#_x0000_t202" style="position:absolute;left:0;text-align:left;margin-left:84.05pt;margin-top:-5.7pt;width:166.55pt;height:28.05pt;z-index:251654144;visibility:visible;mso-wrap-style:square;mso-width-percent:0;mso-wrap-distance-left:9pt;mso-wrap-distance-top:0;mso-wrap-distance-right:9pt;mso-wrap-distance-bottom:0;mso-position-horizontal:absolute;mso-position-horizontal-relative:text;mso-position-vertical:absolute;mso-position-vertical-relative:text;mso-width-percent:0;mso-width-relative:margin;v-text-anchor:top" o:gfxdata="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" filled="f" stroked="f">
+              <v:shape w14:anchorId="437D3A64" id="Text Box 66" o:spid="_x0000_s1037" type="#_x0000_t202" style="position:absolute;left:0;text-align:left;margin-left:84.05pt;margin-top:-5.7pt;width:166.55pt;height:28.05pt;z-index:251654144;visibility:visible;mso-wrap-style:square;mso-width-percent:0;mso-wrap-distance-left:9pt;mso-wrap-distance-top:0;mso-wrap-distance-right:9pt;mso-wrap-distance-bottom:0;mso-position-horizontal:absolute;mso-position-horizontal-relative:text;mso-position-vertical:absolute;mso-position-vertical-relative:text;mso-width-percent:0;mso-width-relative:margin;v-text-anchor:top" o:gfxdata="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" filled="f" stroked="f">
                 <v:textbox>
                   <w:txbxContent>
                     <w:p>
@@ -1823,7 +1806,7 @@
           </mc:Choice>
           <mc:Fallback>
             <w:pict>
-              <v:shape w14:anchorId="4A1ECD90" id="Text Box 67" o:spid="_x0000_s1039" type="#_x0000_t202" style="position:absolute;left:0;text-align:left;margin-left:328.8pt;margin-top:-5.3pt;width:210.75pt;height:28.05pt;z-index:251655168;visibility:visible;mso-wrap-style:square;mso-width-percent:0;mso-wrap-distance-left:9pt;mso-wrap-distance-top:0;mso-wrap-distance-right:9pt;mso-wrap-distance-bottom:0;mso-position-horizontal:absolute;mso-position-horizontal-relative:text;mso-position-vertical:absolute;mso-position-vertical-relative:text;mso-width-percent:0;mso-width-relative:margin;v-text-anchor:top" o:gfxdata="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" filled="f" stroked="f">
+              <v:shape w14:anchorId="4A1ECD90" id="Text Box 67" o:spid="_x0000_s1038" type="#_x0000_t202" style="position:absolute;left:0;text-align:left;margin-left:328.8pt;margin-top:-5.3pt;width:210.75pt;height:28.05pt;z-index:251655168;visibility:visible;mso-wrap-style:square;mso-width-percent:0;mso-wrap-distance-left:9pt;mso-wrap-distance-top:0;mso-wrap-distance-right:9pt;mso-wrap-distance-bottom:0;mso-position-horizontal:absolute;mso-position-horizontal-relative:text;mso-position-vertical:absolute;mso-position-vertical-relative:text;mso-width-percent:0;mso-width-relative:margin;v-text-anchor:top" o:gfxdata="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" filled="f" stroked="f">
                 <v:textbox>
                   <w:txbxContent>
                     <w:p>
@@ -2231,7 +2214,7 @@
           </mc:Choice>
           <mc:Fallback>
             <w:pict>
-              <v:shape w14:anchorId="10D45118" id="Text Box 70" o:spid="_x0000_s1042" type="#_x0000_t202" style="position:absolute;left:0;text-align:left;margin-left:273.95pt;margin-top:26.95pt;width:264.5pt;height:28.05pt;z-index:251658240;visibility:visible;mso-wrap-style:square;mso-width-percent:0;mso-wrap-distance-left:9pt;mso-wrap-distance-top:0;mso-wrap-distance-right:9pt;mso-wrap-distance-bottom:0;mso-position-horizontal:absolute;mso-position-horizontal-relative:text;mso-position-vertical:absolute;mso-position-vertical-relative:text;mso-width-percent:0;mso-width-relative:margin;v-text-anchor:top" o:gfxdata="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" filled="f" stroked="f">
+              <v:shape w14:anchorId="10D45118" id="Text Box 70" o:spid="_x0000_s1041" type="#_x0000_t202" style="position:absolute;left:0;text-align:left;margin-left:273.95pt;margin-top:26.95pt;width:264.5pt;height:28.05pt;z-index:251658240;visibility:visible;mso-wrap-style:square;mso-width-percent:0;mso-wrap-distance-left:9pt;mso-wrap-distance-top:0;mso-wrap-distance-right:9pt;mso-wrap-distance-bottom:0;mso-position-horizontal:absolute;mso-position-horizontal-relative:text;mso-position-vertical:absolute;mso-position-vertical-relative:text;mso-width-percent:0;mso-width-relative:margin;v-text-anchor:top" o:gfxdata="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" filled="f" stroked="f">
                 <v:textbox>
                   <w:txbxContent>
                     <w:p>
@@ -2455,7 +2438,7 @@
           </mc:Choice>
           <mc:Fallback>
             <w:pict>
-              <v:shape w14:anchorId="441E3E6D" id="Text Box 71" o:spid="_x0000_s1043" type="#_x0000_t202" style="position:absolute;left:0;text-align:left;margin-left:89.5pt;margin-top:.65pt;width:145.05pt;height:22pt;z-index:251659264;visibility:visible;mso-wrap-style:square;mso-width-percent:0;mso-height-percent:0;mso-wrap-distance-left:9pt;mso-wrap-distance-top:0;mso-wrap-distance-right:9pt;mso-wrap-distance-bottom:0;mso-position-horizontal:absolute;mso-position-horizontal-relative:text;mso-position-vertical:absolute;mso-position-vertical-relative:text;mso-width-percent:0;mso-height-percent:0;mso-width-relative:margin;mso-height-relative:margin;v-text-anchor:top" o:gfxdata="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" filled="f" stroked="f">
+              <v:shape w14:anchorId="441E3E6D" id="Text Box 71" o:spid="_x0000_s1042" type="#_x0000_t202" style="position:absolute;left:0;text-align:left;margin-left:89.5pt;margin-top:.65pt;width:145.05pt;height:22pt;z-index:251659264;visibility:visible;mso-wrap-style:square;mso-width-percent:0;mso-height-percent:0;mso-wrap-distance-left:9pt;mso-wrap-distance-top:0;mso-wrap-distance-right:9pt;mso-wrap-distance-bottom:0;mso-position-horizontal:absolute;mso-position-horizontal-relative:text;mso-position-vertical:absolute;mso-position-vertical-relative:text;mso-width-percent:0;mso-height-percent:0;mso-width-relative:margin;mso-height-relative:margin;v-text-anchor:top" o:gfxdata="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" filled="f" stroked="f">
                 <v:textbox>
                   <w:txbxContent>
                     <w:p>
@@ -2564,7 +2547,7 @@
           </mc:Choice>
           <mc:Fallback>
             <w:pict>
-              <v:shape w14:anchorId="5BB1F5CC" id="Text Box 72" o:spid="_x0000_s1044" type="#_x0000_t202" style="position:absolute;left:0;text-align:left;margin-left:243pt;margin-top:.65pt;width:226.2pt;height:28.05pt;z-index:251660288;visibility:visible;mso-wrap-style:square;mso-width-percent:0;mso-wrap-distance-left:9pt;mso-wrap-distance-top:0;mso-wrap-distance-right:9pt;mso-wrap-distance-bottom:0;mso-position-horizontal:absolute;mso-position-horizontal-relative:text;mso-position-vertical:absolute;mso-position-vertical-relative:text;mso-width-percent:0;mso-width-relative:margin;v-text-anchor:top" o:gfxdata="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" filled="f" stroked="f">
+              <v:shape w14:anchorId="5BB1F5CC" id="Text Box 72" o:spid="_x0000_s1043" type="#_x0000_t202" style="position:absolute;left:0;text-align:left;margin-left:243pt;margin-top:.65pt;width:226.2pt;height:28.05pt;z-index:251660288;visibility:visible;mso-wrap-style:square;mso-width-percent:0;mso-wrap-distance-left:9pt;mso-wrap-distance-top:0;mso-wrap-distance-right:9pt;mso-wrap-distance-bottom:0;mso-position-horizontal:absolute;mso-position-horizontal-relative:text;mso-position-vertical:absolute;mso-position-vertical-relative:text;mso-width-percent:0;mso-width-relative:margin;v-text-anchor:top" o:gfxdata="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" filled="f" stroked="f">
                 <v:textbox>
                   <w:txbxContent>
                     <w:p>
@@ -2808,7 +2791,7 @@
           </mc:Choice>
           <mc:Fallback>
             <w:pict>
-              <v:shape w14:anchorId="1992BF82" id="Text Box 73" o:spid="_x0000_s1045" type="#_x0000_t202" style="position:absolute;left:0;text-align:left;margin-left:100.9pt;margin-top:18.35pt;width:166.95pt;height:28.05pt;z-index:251661312;visibility:visible;mso-wrap-style:square;mso-wrap-distance-left:9pt;mso-wrap-distance-top:0;mso-wrap-distance-right:9pt;mso-wrap-distance-bottom:0;mso-position-horizontal:absolute;mso-position-horizontal-relative:text;mso-position-vertical:absolute;mso-position-vertical-relative:text;v-text-anchor:top" o:gfxdata="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" filled="f" stroked="f">
+              <v:shape w14:anchorId="1992BF82" id="Text Box 73" o:spid="_x0000_s1044" type="#_x0000_t202" style="position:absolute;left:0;text-align:left;margin-left:100.9pt;margin-top:18.35pt;width:166.95pt;height:28.05pt;z-index:251661312;visibility:visible;mso-wrap-style:square;mso-wrap-distance-left:9pt;mso-wrap-distance-top:0;mso-wrap-distance-right:9pt;mso-wrap-distance-bottom:0;mso-position-horizontal:absolute;mso-position-horizontal-relative:text;mso-position-vertical:absolute;mso-position-vertical-relative:text;v-text-anchor:top" o:gfxdata="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" filled="f" stroked="f">
                 <v:textbox>
                   <w:txbxContent>
                     <w:p>
@@ -2904,7 +2887,7 @@
           </mc:Choice>
           <mc:Fallback>
             <w:pict>
-              <v:shape w14:anchorId="2CD86AAC" id="Text Box 74" o:spid="_x0000_s1046" type="#_x0000_t202" style="position:absolute;left:0;text-align:left;margin-left:350.55pt;margin-top:18.55pt;width:182.1pt;height:28.05pt;z-index:251662336;visibility:visible;mso-wrap-style:square;mso-width-percent:0;mso-wrap-distance-left:9pt;mso-wrap-distance-top:0;mso-wrap-distance-right:9pt;mso-wrap-distance-bottom:0;mso-position-horizontal:absolute;mso-position-horizontal-relative:text;mso-position-vertical:absolute;mso-position-vertical-relative:text;mso-width-percent:0;mso-width-relative:margin;v-text-anchor:top" o:gfxdata="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" filled="f" stroked="f">
+              <v:shape w14:anchorId="2CD86AAC" id="Text Box 74" o:spid="_x0000_s1045" type="#_x0000_t202" style="position:absolute;left:0;text-align:left;margin-left:350.55pt;margin-top:18.55pt;width:182.1pt;height:28.05pt;z-index:251662336;visibility:visible;mso-wrap-style:square;mso-width-percent:0;mso-wrap-distance-left:9pt;mso-wrap-distance-top:0;mso-wrap-distance-right:9pt;mso-wrap-distance-bottom:0;mso-position-horizontal:absolute;mso-position-horizontal-relative:text;mso-position-vertical:absolute;mso-position-vertical-relative:text;mso-width-percent:0;mso-width-relative:margin;v-text-anchor:top" o:gfxdata="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" filled="f" stroked="f">
                 <v:textbox>
                   <w:txbxContent>
                     <w:p>
@@ -3064,7 +3047,7 @@
           </mc:Choice>
           <mc:Fallback>
             <w:pict>
-              <v:shape w14:anchorId="41EFAB49" id="Text Box 75" o:spid="_x0000_s1047" type="#_x0000_t202" style="position:absolute;left:0;text-align:left;margin-left:346.6pt;margin-top:17.85pt;width:188.8pt;height:28.05pt;z-index:251663360;visibility:visible;mso-wrap-style:square;mso-wrap-distance-left:9pt;mso-wrap-distance-top:0;mso-wrap-distance-right:9pt;mso-wrap-distance-bottom:0;mso-position-horizontal:absolute;mso-position-horizontal-relative:text;mso-position-vertical:absolute;mso-position-vertical-relative:text;v-text-anchor:top" o:gfxdata="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" filled="f" stroked="f">
+              <v:shape w14:anchorId="41EFAB49" id="Text Box 75" o:spid="_x0000_s1046" type="#_x0000_t202" style="position:absolute;left:0;text-align:left;margin-left:346.6pt;margin-top:17.85pt;width:188.8pt;height:28.05pt;z-index:251663360;visibility:visible;mso-wrap-style:square;mso-wrap-distance-left:9pt;mso-wrap-distance-top:0;mso-wrap-distance-right:9pt;mso-wrap-distance-bottom:0;mso-position-horizontal:absolute;mso-position-horizontal-relative:text;mso-position-vertical:absolute;mso-position-vertical-relative:text;v-text-anchor:top" o:gfxdata="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" filled="f" stroked="f">
                 <v:textbox>
                   <w:txbxContent>
                     <w:p>
@@ -3176,7 +3159,7 @@
           </mc:Choice>
           <mc:Fallback>
             <w:pict>
-              <v:shape w14:anchorId="4885C4CE" id="Text Box 76" o:spid="_x0000_s1048" type="#_x0000_t202" style="position:absolute;left:0;text-align:left;margin-left:101.25pt;margin-top:17.75pt;width:169.5pt;height:28.05pt;z-index:251664384;visibility:visible;mso-wrap-style:square;mso-wrap-distance-left:9pt;mso-wrap-distance-top:0;mso-wrap-distance-right:9pt;mso-wrap-distance-bottom:0;mso-position-horizontal:absolute;mso-position-horizontal-relative:text;mso-position-vertical:absolute;mso-position-vertical-relative:text;v-text-anchor:top" o:gfxdata="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" filled="f" stroked="f">
+              <v:shape w14:anchorId="4885C4CE" id="Text Box 76" o:spid="_x0000_s1047" type="#_x0000_t202" style="position:absolute;left:0;text-align:left;margin-left:101.25pt;margin-top:17.75pt;width:169.5pt;height:28.05pt;z-index:251664384;visibility:visible;mso-wrap-style:square;mso-wrap-distance-left:9pt;mso-wrap-distance-top:0;mso-wrap-distance-right:9pt;mso-wrap-distance-bottom:0;mso-position-horizontal:absolute;mso-position-horizontal-relative:text;mso-position-vertical:absolute;mso-position-vertical-relative:text;v-text-anchor:top" o:gfxdata="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" filled="f" stroked="f">
                 <v:textbox>
                   <w:txbxContent>
                     <w:p>
@@ -3269,7 +3252,7 @@
           </mc:Choice>
           <mc:Fallback>
             <w:pict>
-              <v:shape w14:anchorId="67EDC52E" id="Text Box 78" o:spid="_x0000_s1049" type="#_x0000_t202" style="position:absolute;left:0;text-align:left;margin-left:348.8pt;margin-top:17.05pt;width:175.1pt;height:28.05pt;z-index:251666432;visibility:visible;mso-wrap-style:square;mso-width-percent:0;mso-wrap-distance-left:9pt;mso-wrap-distance-top:0;mso-wrap-distance-right:9pt;mso-wrap-distance-bottom:0;mso-position-horizontal:absolute;mso-position-horizontal-relative:text;mso-position-vertical:absolute;mso-position-vertical-relative:text;mso-width-percent:0;mso-width-relative:margin;v-text-anchor:top" o:gfxdata="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" filled="f" stroked="f">
+              <v:shape w14:anchorId="67EDC52E" id="Text Box 78" o:spid="_x0000_s1048" type="#_x0000_t202" style="position:absolute;left:0;text-align:left;margin-left:348.8pt;margin-top:17.05pt;width:175.1pt;height:28.05pt;z-index:251666432;visibility:visible;mso-wrap-style:square;mso-width-percent:0;mso-wrap-distance-left:9pt;mso-wrap-distance-top:0;mso-wrap-distance-right:9pt;mso-wrap-distance-bottom:0;mso-position-horizontal:absolute;mso-position-horizontal-relative:text;mso-position-vertical:absolute;mso-position-vertical-relative:text;mso-width-percent:0;mso-width-relative:margin;v-text-anchor:top" o:gfxdata="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" filled="f" stroked="f">
                 <v:textbox>
                   <w:txbxContent>
                     <w:p>
@@ -3717,7 +3700,7 @@
           </mc:Choice>
           <mc:Fallback>
             <w:pict>
-              <v:shape w14:anchorId="1EC65615" id="Text Box 81" o:spid="_x0000_s1052" type="#_x0000_t202" style="position:absolute;left:0;text-align:left;margin-left:137.3pt;margin-top:-5.65pt;width:169.5pt;height:28.05pt;z-index:251667456;visibility:visible;mso-wrap-style:square;mso-wrap-distance-left:9pt;mso-wrap-distance-top:0;mso-wrap-distance-right:9pt;mso-wrap-distance-bottom:0;mso-position-horizontal:absolute;mso-position-horizontal-relative:text;mso-position-vertical:absolute;mso-position-vertical-relative:text;v-text-anchor:top" o:gfxdata="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" filled="f" stroked="f">
+              <v:shape w14:anchorId="1EC65615" id="Text Box 81" o:spid="_x0000_s1051" type="#_x0000_t202" style="position:absolute;left:0;text-align:left;margin-left:137.3pt;margin-top:-5.65pt;width:169.5pt;height:28.05pt;z-index:251667456;visibility:visible;mso-wrap-style:square;mso-wrap-distance-left:9pt;mso-wrap-distance-top:0;mso-wrap-distance-right:9pt;mso-wrap-distance-bottom:0;mso-position-horizontal:absolute;mso-position-horizontal-relative:text;mso-position-vertical:absolute;mso-position-vertical-relative:text;v-text-anchor:top" o:gfxdata="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" filled="f" stroked="f">
                 <v:textbox>
                   <w:txbxContent>
                     <w:p>
@@ -4075,7 +4058,7 @@
           </mc:Choice>
           <mc:Fallback>
             <w:pict>
-              <v:shape w14:anchorId="15D24CCD" id="Text Box 84" o:spid="_x0000_s1055" type="#_x0000_t202" style="position:absolute;margin-left:141.1pt;margin-top:-5pt;width:188.5pt;height:28.05pt;z-index:251670528;visibility:visible;mso-wrap-style:square;mso-wrap-distance-left:9pt;mso-wrap-distance-top:0;mso-wrap-distance-right:9pt;mso-wrap-distance-bottom:0;mso-position-horizontal:absolute;mso-position-horizontal-relative:text;mso-position-vertical:absolute;mso-position-vertical-relative:text;v-text-anchor:top" o:gfxdata="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" filled="f" stroked="f">
+              <v:shape w14:anchorId="15D24CCD" id="Text Box 84" o:spid="_x0000_s1054" type="#_x0000_t202" style="position:absolute;margin-left:141.1pt;margin-top:-5pt;width:188.5pt;height:28.05pt;z-index:251670528;visibility:visible;mso-wrap-style:square;mso-wrap-distance-left:9pt;mso-wrap-distance-top:0;mso-wrap-distance-right:9pt;mso-wrap-distance-bottom:0;mso-position-horizontal:absolute;mso-position-horizontal-relative:text;mso-position-vertical:absolute;mso-position-vertical-relative:text;v-text-anchor:top" o:gfxdata="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" filled="f" stroked="f">
                 <v:textbox>
                   <w:txbxContent>
                     <w:p>
@@ -4399,7 +4382,7 @@
           </mc:Choice>
           <mc:Fallback>
             <w:pict>
-              <v:shape w14:anchorId="35442578" id="Text Box 49" o:spid="_x0000_s1057" type="#_x0000_t202" style="position:absolute;left:0;text-align:left;margin-left:39pt;margin-top:41.7pt;width:182pt;height:54pt;z-index:251641856;visibility:visible;mso-wrap-style:square;mso-wrap-distance-left:9pt;mso-wrap-distance-top:0;mso-wrap-distance-right:9pt;mso-wrap-distance-bottom:0;mso-position-horizontal:absolute;mso-position-horizontal-relative:text;mso-position-vertical:absolute;mso-position-vertical-relative:text;v-text-anchor:top" o:gfxdata="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">
+              <v:shape w14:anchorId="35442578" id="Text Box 49" o:spid="_x0000_s1056" type="#_x0000_t202" style="position:absolute;left:0;text-align:left;margin-left:39pt;margin-top:41.7pt;width:182pt;height:54pt;z-index:251641856;visibility:visible;mso-wrap-style:square;mso-wrap-distance-left:9pt;mso-wrap-distance-top:0;mso-wrap-distance-right:9pt;mso-wrap-distance-bottom:0;mso-position-horizontal:absolute;mso-position-horizontal-relative:text;mso-position-vertical:absolute;mso-position-vertical-relative:text;v-text-anchor:top" o:gfxdata="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">
                 <v:textbox>
                   <w:txbxContent>
                     <w:p>
@@ -5309,7 +5292,7 @@
           </mc:Choice>
           <mc:Fallback>
             <w:pict>
-              <v:shape w14:anchorId="41B330AF" id="Text Box 2" o:spid="_x0000_s1058" type="#_x0000_t202" style="position:absolute;margin-left:-28.9pt;margin-top:1.7pt;width:597pt;height:38pt;z-index:251674624;visibility:visible;mso-wrap-style:square;mso-wrap-distance-left:9pt;mso-wrap-distance-top:0;mso-wrap-distance-right:9pt;mso-wrap-distance-bottom:0;mso-position-horizontal:absolute;mso-position-horizontal-relative:text;mso-position-vertical:absolute;mso-position-vertical-relative:text;v-text-anchor:top" o:gfxdata="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" filled="f" stroked="f" strokeweight=".5pt">
+              <v:shape w14:anchorId="41B330AF" id="Text Box 2" o:spid="_x0000_s1057" type="#_x0000_t202" style="position:absolute;margin-left:-28.9pt;margin-top:1.7pt;width:597pt;height:38pt;z-index:251674624;visibility:visible;mso-wrap-style:square;mso-wrap-distance-left:9pt;mso-wrap-distance-top:0;mso-wrap-distance-right:9pt;mso-wrap-distance-bottom:0;mso-position-horizontal:absolute;mso-position-horizontal-relative:text;mso-position-vertical:absolute;mso-position-vertical-relative:text;v-text-anchor:top" o:gfxdata="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" filled="f" stroked="f" strokeweight=".5pt">
                 <v:textbox>
                   <w:txbxContent>
                     <w:p>
@@ -5424,7 +5407,21 @@
                                 <w:rFonts w:ascii="Times New Roman" w:hAnsi="Times New Roman" w:cs="Times New Roman"/>
                                 <w:b/>
                               </w:rPr>
-                              <w:t>{commanderRank} - {commanderName}</w:t>
+                              <w:t>{commanderRank}</w:t>
+                            </w:r>
+                            <w:r>
+                              <w:rPr>
+                                <w:rFonts w:ascii="Times New Roman" w:hAnsi="Times New Roman" w:cs="Times New Roman"/>
+                                <w:b/>
+                              </w:rPr>
+                              <w:t xml:space="preserve"> </w:t>
+                            </w:r>
+                            <w:r>
+                              <w:rPr>
+                                <w:rFonts w:ascii="Times New Roman" w:hAnsi="Times New Roman" w:cs="Times New Roman"/>
+                                <w:b/>
+                              </w:rPr>
+                              <w:t>{commanderName}</w:t>
                             </w:r>
                           </w:p>
                         </w:txbxContent>
@@ -5440,7 +5437,7 @@
           </mc:Choice>
           <mc:Fallback>
             <w:pict>
-              <v:shape w14:anchorId="73EB3A91" id="Text Box 88" o:spid="_x0000_s1059" type="#_x0000_t202" style="position:absolute;margin-left:-28.85pt;margin-top:71.1pt;width:596.95pt;height:89.2pt;z-index:251673600;visibility:visible;mso-wrap-style:square;mso-wrap-distance-left:9pt;mso-wrap-distance-top:0;mso-wrap-distance-right:9pt;mso-wrap-distance-bottom:0;mso-position-horizontal:absolute;mso-position-horizontal-relative:text;mso-position-vertical:absolute;mso-position-vertical-relative:text;v-text-anchor:top" o:gfxdata="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" filled="f" stroked="f">
+              <v:shape w14:anchorId="73EB3A91" id="Text Box 88" o:spid="_x0000_s1058" type="#_x0000_t202" style="position:absolute;margin-left:-28.85pt;margin-top:71.1pt;width:596.95pt;height:89.2pt;z-index:251673600;visibility:visible;mso-wrap-style:square;mso-wrap-distance-left:9pt;mso-wrap-distance-top:0;mso-wrap-distance-right:9pt;mso-wrap-distance-bottom:0;mso-position-horizontal:absolute;mso-position-horizontal-relative:text;mso-position-vertical:absolute;mso-position-vertical-relative:text;v-text-anchor:top" o:gfxdata="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" filled="f" stroked="f">
                 <v:textbox>
                   <w:txbxContent>
                     <w:p>
@@ -5478,7 +5475,21 @@
                           <w:rFonts w:ascii="Times New Roman" w:hAnsi="Times New Roman" w:cs="Times New Roman"/>
                           <w:b/>
                         </w:rPr>
-                        <w:t>{commanderRank} - {commanderName}</w:t>
+                        <w:t>{commanderRank}</w:t>
+                      </w:r>
+                      <w:r>
+                        <w:rPr>
+                          <w:rFonts w:ascii="Times New Roman" w:hAnsi="Times New Roman" w:cs="Times New Roman"/>
+                          <w:b/>
+                        </w:rPr>
+                        <w:t xml:space="preserve"> </w:t>
+                      </w:r>
+                      <w:r>
+                        <w:rPr>
+                          <w:rFonts w:ascii="Times New Roman" w:hAnsi="Times New Roman" w:cs="Times New Roman"/>
+                          <w:b/>
+                        </w:rPr>
+                        <w:t>{commanderName}</w:t>
                       </w:r>
                     </w:p>
                   </w:txbxContent>
@@ -5805,6 +5816,7 @@
   <w:style w:type="paragraph" w:default="1" w:styleId="Normal">
     <w:name w:val="Normal"/>
     <w:qFormat/>
+    <w:rsid w:val="00C17553"/>
     <w:rPr>
       <w:rFonts w:ascii="UVnTime" w:hAnsi="UVnTime" w:cs="UVnTime"/>
       <w:sz w:val="26"/>

</xml_diff>